<commit_message>
docker and some css work left
</commit_message>
<xml_diff>
--- a/Documents/Project Plan.docx
+++ b/Documents/Project Plan.docx
@@ -332,14 +332,49 @@
           <w:lang w:eastAsia="en-NL"/>
         </w:rPr>
       </w:pPr>
-      <w:r>
+    </w:p>
+    <w:p>
+      <w:pPr>
+        <w:spacing w:after="0" w:line="240" w:lineRule="auto"/>
         <w:rPr>
           <w:rFonts w:ascii="Times New Roman" w:eastAsia="Times New Roman" w:hAnsi="Times New Roman" w:cs="Times New Roman"/>
-          <w:sz w:val="24"/>
-          <w:szCs w:val="24"/>
-          <w:lang w:eastAsia="en-NL"/>
-        </w:rPr>
-        <w:br/>
+          <w:color w:val="000000"/>
+          <w:sz w:val="24"/>
+          <w:szCs w:val="24"/>
+          <w:lang w:eastAsia="en-GB"/>
+        </w:rPr>
+      </w:pPr>
+      <w:r>
+        <w:rPr>
+          <w:rFonts w:ascii="Arial" w:eastAsia="Times New Roman" w:hAnsi="Arial" w:cs="Arial"/>
+          <w:color w:val="000000"/>
+          <w:lang w:val="en-US" w:eastAsia="en-GB"/>
+        </w:rPr>
+        <w:t>12</w:t>
+      </w:r>
+      <w:r>
+        <w:rPr>
+          <w:rFonts w:ascii="Arial" w:eastAsia="Times New Roman" w:hAnsi="Arial" w:cs="Arial"/>
+          <w:color w:val="000000"/>
+          <w:lang w:eastAsia="en-GB"/>
+        </w:rPr>
+        <w:t>/</w:t>
+      </w:r>
+      <w:r>
+        <w:rPr>
+          <w:rFonts w:ascii="Arial" w:eastAsia="Times New Roman" w:hAnsi="Arial" w:cs="Arial"/>
+          <w:color w:val="000000"/>
+          <w:lang w:val="en-US" w:eastAsia="en-GB"/>
+        </w:rPr>
+        <w:t>06</w:t>
+      </w:r>
+      <w:r>
+        <w:rPr>
+          <w:rFonts w:ascii="Arial" w:eastAsia="Times New Roman" w:hAnsi="Arial" w:cs="Arial"/>
+          <w:color w:val="000000"/>
+          <w:lang w:eastAsia="en-GB"/>
+        </w:rPr>
+        <w:t>/2022 Eindhoven</w:t>
       </w:r>
     </w:p>
     <w:p>
@@ -347,58 +382,27 @@
         <w:spacing w:after="0" w:line="240" w:lineRule="auto"/>
         <w:rPr>
           <w:rFonts w:ascii="Times New Roman" w:eastAsia="Times New Roman" w:hAnsi="Times New Roman" w:cs="Times New Roman"/>
-          <w:sz w:val="24"/>
-          <w:szCs w:val="24"/>
-          <w:lang w:eastAsia="en-NL"/>
-        </w:rPr>
-      </w:pPr>
-      <w:r>
-        <w:rPr>
-          <w:rFonts w:ascii="Arial" w:eastAsia="Times New Roman" w:hAnsi="Arial" w:cs="Arial"/>
-          <w:color w:val="000000"/>
-          <w:lang w:val="en-US" w:eastAsia="en-NL"/>
-        </w:rPr>
-        <w:t>08</w:t>
-      </w:r>
-      <w:r>
-        <w:rPr>
-          <w:rFonts w:ascii="Arial" w:eastAsia="Times New Roman" w:hAnsi="Arial" w:cs="Arial"/>
-          <w:color w:val="000000"/>
-          <w:lang w:eastAsia="en-NL"/>
-        </w:rPr>
-        <w:t>/</w:t>
-      </w:r>
-      <w:r>
-        <w:rPr>
-          <w:rFonts w:ascii="Arial" w:eastAsia="Times New Roman" w:hAnsi="Arial" w:cs="Arial"/>
-          <w:color w:val="000000"/>
-          <w:lang w:val="en-US" w:eastAsia="en-NL"/>
-        </w:rPr>
-        <w:t>02</w:t>
-      </w:r>
-      <w:r>
-        <w:rPr>
-          <w:rFonts w:ascii="Arial" w:eastAsia="Times New Roman" w:hAnsi="Arial" w:cs="Arial"/>
-          <w:color w:val="000000"/>
-          <w:lang w:eastAsia="en-NL"/>
-        </w:rPr>
-        <w:t>/202</w:t>
-      </w:r>
-      <w:r>
-        <w:rPr>
-          <w:rFonts w:ascii="Arial" w:eastAsia="Times New Roman" w:hAnsi="Arial" w:cs="Arial"/>
-          <w:color w:val="000000"/>
-          <w:lang w:val="en-US" w:eastAsia="en-NL"/>
-        </w:rPr>
-        <w:t>2</w:t>
-      </w:r>
-      <w:r>
-        <w:rPr>
-          <w:rFonts w:ascii="Arial" w:eastAsia="Times New Roman" w:hAnsi="Arial" w:cs="Arial"/>
-          <w:color w:val="000000"/>
-          <w:lang w:eastAsia="en-NL"/>
-        </w:rPr>
-        <w:t xml:space="preserve"> Eindhoven</w:t>
+          <w:color w:val="000000"/>
+          <w:sz w:val="24"/>
+          <w:szCs w:val="24"/>
+          <w:lang w:val="en-US" w:eastAsia="en-GB"/>
+        </w:rPr>
+      </w:pPr>
+      <w:r>
+        <w:rPr>
+          <w:rFonts w:ascii="Arial" w:eastAsia="Times New Roman" w:hAnsi="Arial" w:cs="Arial"/>
+          <w:color w:val="000000"/>
+          <w:lang w:eastAsia="en-GB"/>
+        </w:rPr>
+        <w:t xml:space="preserve">Version: </w:t>
+      </w:r>
+      <w:r>
+        <w:rPr>
+          <w:rFonts w:ascii="Arial" w:eastAsia="Times New Roman" w:hAnsi="Arial" w:cs="Arial"/>
+          <w:color w:val="000000"/>
+          <w:lang w:val="en-US" w:eastAsia="en-GB"/>
+        </w:rPr>
+        <w:t>1.0</w:t>
       </w:r>
     </w:p>
     <w:p>
@@ -893,6 +897,16 @@
                 <w:lang w:val="en-US" w:eastAsia="en-NL"/>
               </w:rPr>
             </w:pPr>
+            <w:r>
+              <w:rPr>
+                <w:rFonts w:ascii="Arial" w:eastAsia="Times New Roman" w:hAnsi="Arial" w:cs="Arial"/>
+                <w:color w:val="000000"/>
+                <w:sz w:val="24"/>
+                <w:szCs w:val="24"/>
+                <w:lang w:val="en-US" w:eastAsia="en-NL"/>
+              </w:rPr>
+              <w:t>1.0</w:t>
+            </w:r>
           </w:p>
         </w:tc>
         <w:tc>
@@ -910,6 +924,16 @@
                 <w:lang w:val="en-US" w:eastAsia="en-NL"/>
               </w:rPr>
             </w:pPr>
+            <w:r>
+              <w:rPr>
+                <w:rFonts w:ascii="Arial" w:eastAsia="Times New Roman" w:hAnsi="Arial" w:cs="Arial"/>
+                <w:color w:val="000000"/>
+                <w:sz w:val="24"/>
+                <w:szCs w:val="24"/>
+                <w:lang w:val="en-US" w:eastAsia="en-NL"/>
+              </w:rPr>
+              <w:t>12/06/2022</w:t>
+            </w:r>
           </w:p>
         </w:tc>
         <w:tc>
@@ -927,6 +951,16 @@
                 <w:lang w:val="en-US" w:eastAsia="en-NL"/>
               </w:rPr>
             </w:pPr>
+            <w:r>
+              <w:rPr>
+                <w:rFonts w:ascii="Arial" w:eastAsia="Times New Roman" w:hAnsi="Arial" w:cs="Arial"/>
+                <w:color w:val="000000"/>
+                <w:sz w:val="24"/>
+                <w:szCs w:val="24"/>
+                <w:lang w:val="en-US" w:eastAsia="en-NL"/>
+              </w:rPr>
+              <w:t>Lars Kluijtmans</w:t>
+            </w:r>
           </w:p>
         </w:tc>
         <w:tc>
@@ -944,6 +978,16 @@
                 <w:lang w:val="en-US" w:eastAsia="en-NL"/>
               </w:rPr>
             </w:pPr>
+            <w:r>
+              <w:rPr>
+                <w:rFonts w:ascii="Arial" w:eastAsia="Times New Roman" w:hAnsi="Arial" w:cs="Arial"/>
+                <w:color w:val="000000"/>
+                <w:sz w:val="24"/>
+                <w:szCs w:val="24"/>
+                <w:lang w:val="en-US" w:eastAsia="en-NL"/>
+              </w:rPr>
+              <w:t>Update the functionalities</w:t>
+            </w:r>
           </w:p>
         </w:tc>
         <w:tc>
@@ -961,6 +1005,16 @@
                 <w:lang w:val="en-US" w:eastAsia="en-NL"/>
               </w:rPr>
             </w:pPr>
+            <w:r>
+              <w:rPr>
+                <w:rFonts w:ascii="Arial" w:eastAsia="Times New Roman" w:hAnsi="Arial" w:cs="Arial"/>
+                <w:color w:val="000000"/>
+                <w:sz w:val="24"/>
+                <w:szCs w:val="24"/>
+                <w:lang w:val="en-US" w:eastAsia="en-NL"/>
+              </w:rPr>
+              <w:t>Finished</w:t>
+            </w:r>
           </w:p>
         </w:tc>
       </w:tr>
@@ -1507,6 +1561,7 @@
           <w:lang w:val="en-US" w:eastAsia="en-NL"/>
         </w:rPr>
       </w:pPr>
+      <w:bookmarkStart w:id="0" w:name="_Hlk105968549"/>
       <w:r>
         <w:rPr>
           <w:rFonts w:ascii="Arial" w:eastAsia="Times New Roman" w:hAnsi="Arial" w:cs="Arial"/>
@@ -1618,7 +1673,18 @@
         </w:rPr>
         <w:t>.</w:t>
       </w:r>
-    </w:p>
+      <w:r>
+        <w:rPr>
+          <w:rFonts w:ascii="Arial" w:eastAsia="Times New Roman" w:hAnsi="Arial" w:cs="Arial"/>
+          <w:color w:val="000000"/>
+          <w:sz w:val="24"/>
+          <w:szCs w:val="24"/>
+          <w:lang w:val="en-US" w:eastAsia="en-NL"/>
+        </w:rPr>
+        <w:t xml:space="preserve"> With a simple website that is easy to navigate and is reliable.</w:t>
+      </w:r>
+    </w:p>
+    <w:bookmarkEnd w:id="0"/>
     <w:p>
       <w:pPr>
         <w:spacing w:after="0" w:line="240" w:lineRule="auto"/>
@@ -2211,7 +2277,6 @@
           <w:szCs w:val="40"/>
           <w:lang w:val="en-US" w:eastAsia="en-NL"/>
         </w:rPr>
-        <w:lastRenderedPageBreak/>
         <w:t xml:space="preserve">Functional requirements </w:t>
       </w:r>
     </w:p>
@@ -2365,7 +2430,7 @@
           <w:szCs w:val="28"/>
           <w:lang w:val="en-US" w:eastAsia="en-NL"/>
         </w:rPr>
-        <w:t>View product details</w:t>
+        <w:t>Search for products</w:t>
       </w:r>
     </w:p>
     <w:p>
@@ -2393,7 +2458,7 @@
           <w:szCs w:val="28"/>
           <w:lang w:val="en-US" w:eastAsia="en-NL"/>
         </w:rPr>
-        <w:t>Filter the products shown</w:t>
+        <w:t>View product details</w:t>
       </w:r>
     </w:p>
     <w:p>
@@ -2477,7 +2542,7 @@
           <w:szCs w:val="28"/>
           <w:lang w:val="en-US" w:eastAsia="en-NL"/>
         </w:rPr>
-        <w:t>Add product for sale</w:t>
+        <w:t xml:space="preserve">Add product </w:t>
       </w:r>
     </w:p>
     <w:p>
@@ -2505,7 +2570,7 @@
           <w:szCs w:val="28"/>
           <w:lang w:val="en-US" w:eastAsia="en-NL"/>
         </w:rPr>
-        <w:t>View details of all your products</w:t>
+        <w:t>View all your products</w:t>
       </w:r>
     </w:p>
     <w:p>
@@ -2533,6 +2598,90 @@
           <w:szCs w:val="28"/>
           <w:lang w:val="en-US" w:eastAsia="en-NL"/>
         </w:rPr>
+        <w:t>Update Product</w:t>
+      </w:r>
+    </w:p>
+    <w:p>
+      <w:pPr>
+        <w:pStyle w:val="ListParagraph"/>
+        <w:numPr>
+          <w:ilvl w:val="1"/>
+          <w:numId w:val="1"/>
+        </w:numPr>
+        <w:spacing w:after="0" w:line="240" w:lineRule="auto"/>
+        <w:textAlignment w:val="baseline"/>
+        <w:rPr>
+          <w:rFonts w:ascii="Arial" w:eastAsia="Times New Roman" w:hAnsi="Arial" w:cs="Arial"/>
+          <w:color w:val="000000"/>
+          <w:sz w:val="28"/>
+          <w:szCs w:val="28"/>
+          <w:lang w:val="en-US" w:eastAsia="en-NL"/>
+        </w:rPr>
+      </w:pPr>
+      <w:r>
+        <w:rPr>
+          <w:rFonts w:ascii="Arial" w:eastAsia="Times New Roman" w:hAnsi="Arial" w:cs="Arial"/>
+          <w:color w:val="000000"/>
+          <w:sz w:val="28"/>
+          <w:szCs w:val="28"/>
+          <w:lang w:val="en-US" w:eastAsia="en-NL"/>
+        </w:rPr>
+        <w:t>Delete Product</w:t>
+      </w:r>
+    </w:p>
+    <w:p>
+      <w:pPr>
+        <w:pStyle w:val="ListParagraph"/>
+        <w:numPr>
+          <w:ilvl w:val="1"/>
+          <w:numId w:val="1"/>
+        </w:numPr>
+        <w:spacing w:after="0" w:line="240" w:lineRule="auto"/>
+        <w:textAlignment w:val="baseline"/>
+        <w:rPr>
+          <w:rFonts w:ascii="Arial" w:eastAsia="Times New Roman" w:hAnsi="Arial" w:cs="Arial"/>
+          <w:color w:val="000000"/>
+          <w:sz w:val="28"/>
+          <w:szCs w:val="28"/>
+          <w:lang w:val="en-US" w:eastAsia="en-NL"/>
+        </w:rPr>
+      </w:pPr>
+      <w:r>
+        <w:rPr>
+          <w:rFonts w:ascii="Arial" w:eastAsia="Times New Roman" w:hAnsi="Arial" w:cs="Arial"/>
+          <w:color w:val="000000"/>
+          <w:sz w:val="28"/>
+          <w:szCs w:val="28"/>
+          <w:lang w:val="en-US" w:eastAsia="en-NL"/>
+        </w:rPr>
+        <w:t>View details of all your products</w:t>
+      </w:r>
+    </w:p>
+    <w:p>
+      <w:pPr>
+        <w:pStyle w:val="ListParagraph"/>
+        <w:numPr>
+          <w:ilvl w:val="1"/>
+          <w:numId w:val="1"/>
+        </w:numPr>
+        <w:spacing w:after="0" w:line="240" w:lineRule="auto"/>
+        <w:textAlignment w:val="baseline"/>
+        <w:rPr>
+          <w:rFonts w:ascii="Arial" w:eastAsia="Times New Roman" w:hAnsi="Arial" w:cs="Arial"/>
+          <w:color w:val="000000"/>
+          <w:sz w:val="28"/>
+          <w:szCs w:val="28"/>
+          <w:lang w:val="en-US" w:eastAsia="en-NL"/>
+        </w:rPr>
+      </w:pPr>
+      <w:r>
+        <w:rPr>
+          <w:rFonts w:ascii="Arial" w:eastAsia="Times New Roman" w:hAnsi="Arial" w:cs="Arial"/>
+          <w:color w:val="000000"/>
+          <w:sz w:val="28"/>
+          <w:szCs w:val="28"/>
+          <w:lang w:val="en-US" w:eastAsia="en-NL"/>
+        </w:rPr>
         <w:t>Logout</w:t>
       </w:r>
     </w:p>
@@ -2622,60 +2771,6 @@
     </w:p>
     <w:p>
       <w:pPr>
-        <w:pStyle w:val="ListParagraph"/>
-        <w:numPr>
-          <w:ilvl w:val="1"/>
-          <w:numId w:val="1"/>
-        </w:numPr>
-        <w:spacing w:after="0" w:line="240" w:lineRule="auto"/>
-        <w:textAlignment w:val="baseline"/>
-        <w:rPr>
-          <w:rFonts w:ascii="Arial" w:eastAsia="Times New Roman" w:hAnsi="Arial" w:cs="Arial"/>
-          <w:color w:val="000000"/>
-          <w:sz w:val="28"/>
-          <w:szCs w:val="28"/>
-          <w:lang w:val="en-US" w:eastAsia="en-NL"/>
-        </w:rPr>
-      </w:pPr>
-      <w:r>
-        <w:rPr>
-          <w:rFonts w:ascii="Arial" w:eastAsia="Times New Roman" w:hAnsi="Arial" w:cs="Arial"/>
-          <w:color w:val="000000"/>
-          <w:sz w:val="28"/>
-          <w:szCs w:val="28"/>
-          <w:lang w:val="en-US" w:eastAsia="en-NL"/>
-        </w:rPr>
-        <w:t>Remove tags</w:t>
-      </w:r>
-    </w:p>
-    <w:p>
-      <w:pPr>
-        <w:spacing w:after="0" w:line="240" w:lineRule="auto"/>
-        <w:textAlignment w:val="baseline"/>
-        <w:rPr>
-          <w:rFonts w:ascii="Arial" w:eastAsia="Times New Roman" w:hAnsi="Arial" w:cs="Arial"/>
-          <w:color w:val="000000"/>
-          <w:sz w:val="40"/>
-          <w:szCs w:val="40"/>
-          <w:lang w:val="en-US" w:eastAsia="en-NL"/>
-        </w:rPr>
-      </w:pPr>
-    </w:p>
-    <w:p>
-      <w:pPr>
-        <w:spacing w:after="0" w:line="240" w:lineRule="auto"/>
-        <w:textAlignment w:val="baseline"/>
-        <w:rPr>
-          <w:rFonts w:ascii="Arial" w:eastAsia="Times New Roman" w:hAnsi="Arial" w:cs="Arial"/>
-          <w:color w:val="000000"/>
-          <w:sz w:val="40"/>
-          <w:szCs w:val="40"/>
-          <w:lang w:val="en-US" w:eastAsia="en-NL"/>
-        </w:rPr>
-      </w:pPr>
-    </w:p>
-    <w:p>
-      <w:pPr>
         <w:spacing w:after="0" w:line="240" w:lineRule="auto"/>
         <w:textAlignment w:val="baseline"/>
         <w:rPr>
@@ -5757,14 +5852,28 @@
           <w:lang w:val="en-US" w:eastAsia="en-NL"/>
         </w:rPr>
       </w:pPr>
-      <w:r>
-        <w:rPr>
-          <w:rFonts w:ascii="Arial" w:eastAsia="Times New Roman" w:hAnsi="Arial" w:cs="Arial"/>
-          <w:color w:val="000000"/>
-          <w:sz w:val="24"/>
-          <w:szCs w:val="24"/>
-          <w:lang w:val="en-US" w:eastAsia="en-NL"/>
-        </w:rPr>
+    </w:p>
+    <w:p>
+      <w:pPr>
+        <w:spacing w:after="0" w:line="240" w:lineRule="auto"/>
+        <w:textAlignment w:val="baseline"/>
+        <w:rPr>
+          <w:rFonts w:ascii="Arial" w:eastAsia="Times New Roman" w:hAnsi="Arial" w:cs="Arial"/>
+          <w:color w:val="000000"/>
+          <w:sz w:val="24"/>
+          <w:szCs w:val="24"/>
+          <w:lang w:val="en-US" w:eastAsia="en-NL"/>
+        </w:rPr>
+      </w:pPr>
+      <w:r>
+        <w:rPr>
+          <w:rFonts w:ascii="Arial" w:eastAsia="Times New Roman" w:hAnsi="Arial" w:cs="Arial"/>
+          <w:color w:val="000000"/>
+          <w:sz w:val="24"/>
+          <w:szCs w:val="24"/>
+          <w:lang w:val="en-US" w:eastAsia="en-NL"/>
+        </w:rPr>
+        <w:lastRenderedPageBreak/>
         <w:t>10</w:t>
       </w:r>
       <w:r>
@@ -5818,7 +5927,6 @@
           <w:szCs w:val="24"/>
           <w:lang w:val="en-US" w:eastAsia="en-NL"/>
         </w:rPr>
-        <w:lastRenderedPageBreak/>
         <w:t>User study : (80)</w:t>
       </w:r>
     </w:p>
@@ -8042,40 +8150,40 @@
       </w:rPr>
     </w:lvl>
   </w:abstractNum>
-  <w:num w:numId="1">
+  <w:num w:numId="1" w16cid:durableId="2132094635">
     <w:abstractNumId w:val="3"/>
   </w:num>
-  <w:num w:numId="2">
+  <w:num w:numId="2" w16cid:durableId="575818100">
     <w:abstractNumId w:val="5"/>
   </w:num>
-  <w:num w:numId="3">
+  <w:num w:numId="3" w16cid:durableId="1861163623">
     <w:abstractNumId w:val="11"/>
   </w:num>
-  <w:num w:numId="4">
+  <w:num w:numId="4" w16cid:durableId="1901400216">
     <w:abstractNumId w:val="0"/>
   </w:num>
-  <w:num w:numId="5">
+  <w:num w:numId="5" w16cid:durableId="1239636063">
     <w:abstractNumId w:val="10"/>
   </w:num>
-  <w:num w:numId="6">
+  <w:num w:numId="6" w16cid:durableId="739863063">
     <w:abstractNumId w:val="9"/>
   </w:num>
-  <w:num w:numId="7">
+  <w:num w:numId="7" w16cid:durableId="775757345">
     <w:abstractNumId w:val="8"/>
   </w:num>
-  <w:num w:numId="8">
+  <w:num w:numId="8" w16cid:durableId="499349806">
     <w:abstractNumId w:val="2"/>
   </w:num>
-  <w:num w:numId="9">
+  <w:num w:numId="9" w16cid:durableId="1090809788">
     <w:abstractNumId w:val="7"/>
   </w:num>
-  <w:num w:numId="10">
+  <w:num w:numId="10" w16cid:durableId="1913201667">
     <w:abstractNumId w:val="6"/>
   </w:num>
-  <w:num w:numId="11">
+  <w:num w:numId="11" w16cid:durableId="1541942849">
     <w:abstractNumId w:val="1"/>
   </w:num>
-  <w:num w:numId="12">
+  <w:num w:numId="12" w16cid:durableId="481428430">
     <w:abstractNumId w:val="4"/>
   </w:num>
   <w:numIdMacAtCleanup w:val="7"/>
@@ -9045,6 +9153,15 @@
 </file>
 
 <file path=customXml/item1.xml><?xml version="1.0" encoding="utf-8"?>
+<?mso-contentType ?>
+<FormTemplates xmlns="http://schemas.microsoft.com/sharepoint/v3/contenttype/forms">
+  <Display>DocumentLibraryForm</Display>
+  <Edit>DocumentLibraryForm</Edit>
+  <New>DocumentLibraryForm</New>
+</FormTemplates>
+</file>
+
+<file path=customXml/item2.xml><?xml version="1.0" encoding="utf-8"?>
 <ct:contentTypeSchema xmlns:ct="http://schemas.microsoft.com/office/2006/metadata/contentType" xmlns:ma="http://schemas.microsoft.com/office/2006/metadata/properties/metaAttributes" ct:_="" ma:_="" ma:contentTypeName="Document" ma:contentTypeID="0x010100CD7860FF3A3B8A48A0A67A602431D3A4" ma:contentTypeVersion="12" ma:contentTypeDescription="Een nieuw document maken." ma:contentTypeScope="" ma:versionID="b628e573271729a68ec1322f231ba619">
   <xsd:schema xmlns:xsd="http://www.w3.org/2001/XMLSchema" xmlns:xs="http://www.w3.org/2001/XMLSchema" xmlns:p="http://schemas.microsoft.com/office/2006/metadata/properties" xmlns:ns3="2d3d26d3-10a3-44ce-8eca-2448fd0daade" xmlns:ns4="08eaf0f3-1695-497a-9840-8e1bf3b078dd" targetNamespace="http://schemas.microsoft.com/office/2006/metadata/properties" ma:root="true" ma:fieldsID="5c84cb67456900fe1b44ead5b7d129bf" ns3:_="" ns4:_="">
     <xsd:import namespace="2d3d26d3-10a3-44ce-8eca-2448fd0daade"/>
@@ -9261,26 +9378,25 @@
 </ct:contentTypeSchema>
 </file>
 
-<file path=customXml/item2.xml><?xml version="1.0" encoding="utf-8"?>
-<?mso-contentType ?>
-<FormTemplates xmlns="http://schemas.microsoft.com/sharepoint/v3/contenttype/forms">
-  <Display>DocumentLibraryForm</Display>
-  <Edit>DocumentLibraryForm</Edit>
-  <New>DocumentLibraryForm</New>
-</FormTemplates>
+<file path=customXml/item3.xml><?xml version="1.0" encoding="utf-8"?>
+<b:Sources xmlns:b="http://schemas.openxmlformats.org/officeDocument/2006/bibliography" xmlns="http://schemas.openxmlformats.org/officeDocument/2006/bibliography" SelectedStyle="\APASixthEditionOfficeOnline.xsl" StyleName="APA" Version="6"/>
 </file>
 
-<file path=customXml/item3.xml><?xml version="1.0" encoding="utf-8"?>
+<file path=customXml/item4.xml><?xml version="1.0" encoding="utf-8"?>
 <p:properties xmlns:p="http://schemas.microsoft.com/office/2006/metadata/properties" xmlns:xsi="http://www.w3.org/2001/XMLSchema-instance" xmlns:pc="http://schemas.microsoft.com/office/infopath/2007/PartnerControls">
   <documentManagement/>
 </p:properties>
 </file>
 
-<file path=customXml/item4.xml><?xml version="1.0" encoding="utf-8"?>
-<b:Sources xmlns:b="http://schemas.openxmlformats.org/officeDocument/2006/bibliography" xmlns="http://schemas.openxmlformats.org/officeDocument/2006/bibliography" SelectedStyle="\APASixthEditionOfficeOnline.xsl" StyleName="APA" Version="6"/>
+<file path=customXml/itemProps1.xml><?xml version="1.0" encoding="utf-8"?>
+<ds:datastoreItem xmlns:ds="http://schemas.openxmlformats.org/officeDocument/2006/customXml" ds:itemID="{F02BB463-7DA4-49FD-9FD4-DA450E438CB8}">
+  <ds:schemaRefs>
+    <ds:schemaRef ds:uri="http://schemas.microsoft.com/sharepoint/v3/contenttype/forms"/>
+  </ds:schemaRefs>
+</ds:datastoreItem>
 </file>
 
-<file path=customXml/itemProps1.xml><?xml version="1.0" encoding="utf-8"?>
+<file path=customXml/itemProps2.xml><?xml version="1.0" encoding="utf-8"?>
 <ds:datastoreItem xmlns:ds="http://schemas.openxmlformats.org/officeDocument/2006/customXml" ds:itemID="{29B318D8-0829-4182-AE5E-762383796CA1}">
   <ds:schemaRefs>
     <ds:schemaRef ds:uri="http://schemas.microsoft.com/office/2006/metadata/contentType"/>
@@ -9299,27 +9415,19 @@
 </ds:datastoreItem>
 </file>
 
-<file path=customXml/itemProps2.xml><?xml version="1.0" encoding="utf-8"?>
-<ds:datastoreItem xmlns:ds="http://schemas.openxmlformats.org/officeDocument/2006/customXml" ds:itemID="{F02BB463-7DA4-49FD-9FD4-DA450E438CB8}">
+<file path=customXml/itemProps3.xml><?xml version="1.0" encoding="utf-8"?>
+<ds:datastoreItem xmlns:ds="http://schemas.openxmlformats.org/officeDocument/2006/customXml" ds:itemID="{FF232B4D-DAEE-47DD-8D13-719502AC6EAE}">
   <ds:schemaRefs>
-    <ds:schemaRef ds:uri="http://schemas.microsoft.com/sharepoint/v3/contenttype/forms"/>
+    <ds:schemaRef ds:uri="http://schemas.openxmlformats.org/officeDocument/2006/bibliography"/>
   </ds:schemaRefs>
 </ds:datastoreItem>
 </file>
 
-<file path=customXml/itemProps3.xml><?xml version="1.0" encoding="utf-8"?>
+<file path=customXml/itemProps4.xml><?xml version="1.0" encoding="utf-8"?>
 <ds:datastoreItem xmlns:ds="http://schemas.openxmlformats.org/officeDocument/2006/customXml" ds:itemID="{C99CFB1C-2C0C-43B9-9B5D-9321AEBC9253}">
   <ds:schemaRefs>
     <ds:schemaRef ds:uri="http://schemas.microsoft.com/office/2006/metadata/properties"/>
     <ds:schemaRef ds:uri="http://schemas.microsoft.com/office/infopath/2007/PartnerControls"/>
   </ds:schemaRefs>
 </ds:datastoreItem>
-</file>
-
-<file path=customXml/itemProps4.xml><?xml version="1.0" encoding="utf-8"?>
-<ds:datastoreItem xmlns:ds="http://schemas.openxmlformats.org/officeDocument/2006/customXml" ds:itemID="{FF232B4D-DAEE-47DD-8D13-719502AC6EAE}">
-  <ds:schemaRefs>
-    <ds:schemaRef ds:uri="http://schemas.openxmlformats.org/officeDocument/2006/bibliography"/>
-  </ds:schemaRefs>
-</ds:datastoreItem>
 </file>
</xml_diff>